<commit_message>
Bao cao tuan 2
</commit_message>
<xml_diff>
--- a/Documents/BaocaoAmThucVietNam.docx
+++ b/Documents/BaocaoAmThucVietNam.docx
@@ -953,33 +953,12 @@
     <w:p>
       <w:pPr>
         <w:pStyle w:val="Normal"/>
-        <w:rPr/>
-      </w:pPr>
-      <w:r>
-        <w:rPr/>
-      </w:r>
-    </w:p>
-    <w:p>
-      <w:pPr>
-        <w:pStyle w:val="Normal"/>
-        <w:rPr/>
-      </w:pPr>
-      <w:r>
-        <w:rPr/>
-      </w:r>
-    </w:p>
-    <w:p>
-      <w:pPr>
-        <w:pStyle w:val="Normal"/>
         <w:rPr>
           <w:color w:val="CE181E"/>
         </w:rPr>
       </w:pPr>
       <w:r>
-        <w:rPr>
-          <w:color w:val="CE181E"/>
-        </w:rPr>
-        <w:t>Cần thêm bảng người dùng (User)</w:t>
+        <w:rPr/>
       </w:r>
       <w:r>
         <w:br w:type="page"/>
@@ -997,32 +976,6 @@
           <w:u w:val="single"/>
         </w:rPr>
         <w:t xml:space="preserve">Lược đồ quan hệ </w:t>
-      </w:r>
-    </w:p>
-    <w:p>
-      <w:pPr>
-        <w:pStyle w:val="Normal"/>
-        <w:rPr>
-          <w:u w:val="single"/>
-        </w:rPr>
-      </w:pPr>
-      <w:r>
-        <w:rPr>
-          <w:u w:val="single"/>
-        </w:rPr>
-      </w:r>
-    </w:p>
-    <w:p>
-      <w:pPr>
-        <w:pStyle w:val="Normal"/>
-        <w:rPr>
-          <w:u w:val="single"/>
-        </w:rPr>
-      </w:pPr>
-      <w:r>
-        <w:rPr>
-          <w:u w:val="single"/>
-        </w:rPr>
       </w:r>
     </w:p>
     <w:p>
@@ -1034,11 +987,7 @@
         </w:rPr>
       </w:pPr>
       <w:r>
-        <w:rPr>
-          <w:color w:val="CE181E"/>
-          <w:u w:val="single"/>
-        </w:rPr>
-        <w:t xml:space="preserve">Thiết bảng User </w:t>
+        <w:rPr/>
       </w:r>
     </w:p>
     <w:p>
@@ -1144,9 +1093,7 @@
     <w:p>
       <w:pPr>
         <w:pStyle w:val="Normal"/>
-        <w:rPr>
-          <w:u w:val="none"/>
-        </w:rPr>
+        <w:rPr/>
       </w:pPr>
       <w:r>
         <w:rPr>
@@ -1163,9 +1110,675 @@
         </w:rPr>
       </w:pPr>
       <w:r>
-        <w:rPr>
-          <w:u w:val="none"/>
-        </w:rPr>
+        <w:rPr/>
+      </w:r>
+    </w:p>
+    <w:p>
+      <w:pPr>
+        <w:pStyle w:val="Normal"/>
+        <w:rPr/>
+      </w:pPr>
+      <w:r>
+        <w:rPr>
+          <w:u w:val="none"/>
+        </w:rPr>
+        <w:t>Menu chính</w:t>
+      </w:r>
+    </w:p>
+    <w:p>
+      <w:pPr>
+        <w:pStyle w:val="Normal"/>
+        <w:rPr>
+          <w:u w:val="none"/>
+        </w:rPr>
+      </w:pPr>
+      <w:r>
+        <w:rPr/>
+        <w:drawing>
+          <wp:anchor behindDoc="0" distT="0" distB="0" distL="0" distR="0" simplePos="0" locked="0" layoutInCell="1" allowOverlap="1" relativeHeight="12">
+            <wp:simplePos x="0" y="0"/>
+            <wp:positionH relativeFrom="column">
+              <wp:align>center</wp:align>
+            </wp:positionH>
+            <wp:positionV relativeFrom="paragraph">
+              <wp:posOffset>635</wp:posOffset>
+            </wp:positionV>
+            <wp:extent cx="2945765" cy="5890895"/>
+            <wp:effectExtent l="0" t="0" r="0" b="0"/>
+            <wp:wrapTopAndBottom/>
+            <wp:docPr id="7" name="Image11" descr=""/>
+            <wp:cNvGraphicFramePr>
+              <a:graphicFrameLocks xmlns:a="http://schemas.openxmlformats.org/drawingml/2006/main" noChangeAspect="1"/>
+            </wp:cNvGraphicFramePr>
+            <a:graphic xmlns:a="http://schemas.openxmlformats.org/drawingml/2006/main">
+              <a:graphicData uri="http://schemas.openxmlformats.org/drawingml/2006/picture">
+                <pic:pic xmlns:pic="http://schemas.openxmlformats.org/drawingml/2006/picture">
+                  <pic:nvPicPr>
+                    <pic:cNvPr id="7" name="Image11" descr=""/>
+                    <pic:cNvPicPr>
+                      <a:picLocks noChangeAspect="1" noChangeArrowheads="1"/>
+                    </pic:cNvPicPr>
+                  </pic:nvPicPr>
+                  <pic:blipFill>
+                    <a:blip r:embed="rId8"/>
+                    <a:stretch>
+                      <a:fillRect/>
+                    </a:stretch>
+                  </pic:blipFill>
+                  <pic:spPr bwMode="auto">
+                    <a:xfrm>
+                      <a:off x="0" y="0"/>
+                      <a:ext cx="2945765" cy="5890895"/>
+                    </a:xfrm>
+                    <a:prstGeom prst="rect">
+                      <a:avLst/>
+                    </a:prstGeom>
+                  </pic:spPr>
+                </pic:pic>
+              </a:graphicData>
+            </a:graphic>
+          </wp:anchor>
+        </w:drawing>
+      </w:r>
+    </w:p>
+    <w:p>
+      <w:pPr>
+        <w:pStyle w:val="Normal"/>
+        <w:rPr>
+          <w:u w:val="none"/>
+        </w:rPr>
+      </w:pPr>
+      <w:r>
+        <w:rPr>
+          <w:u w:val="none"/>
+        </w:rPr>
+        <w:tab/>
+      </w:r>
+    </w:p>
+    <w:p>
+      <w:pPr>
+        <w:pStyle w:val="Normal"/>
+        <w:rPr>
+          <w:u w:val="none"/>
+        </w:rPr>
+      </w:pPr>
+      <w:r>
+        <w:rPr>
+          <w:color w:val="127622"/>
+          <w:u w:val="none"/>
+        </w:rPr>
+      </w:r>
+      <w:r>
+        <w:br w:type="page"/>
+      </w:r>
+    </w:p>
+    <w:p>
+      <w:pPr>
+        <w:pStyle w:val="Normal"/>
+        <w:rPr/>
+      </w:pPr>
+      <w:r>
+        <w:rPr>
+          <w:u w:val="none"/>
+        </w:rPr>
+        <w:t xml:space="preserve">Màn hình hiển thị danh mục (Danh mục, Sự kiện, Vùng miền </w:t>
+      </w:r>
+      <w:r>
+        <w:rPr>
+          <w:highlight w:val="yellow"/>
+          <w:u w:val="none"/>
+        </w:rPr>
+        <w:t>*Activity</w:t>
+      </w:r>
+      <w:r>
+        <w:rPr>
+          <w:u w:val="none"/>
+        </w:rPr>
+        <w:t>)</w:t>
+      </w:r>
+    </w:p>
+    <w:p>
+      <w:pPr>
+        <w:pStyle w:val="Normal"/>
+        <w:rPr>
+          <w:u w:val="none"/>
+        </w:rPr>
+      </w:pPr>
+      <w:r>
+        <w:rPr>
+          <w:u w:val="none"/>
+        </w:rPr>
+      </w:r>
+    </w:p>
+    <w:p>
+      <w:pPr>
+        <w:pStyle w:val="Normal"/>
+        <w:rPr/>
+      </w:pPr>
+      <w:r>
+        <w:rPr>
+          <w:color w:val="127622"/>
+          <w:u w:val="none"/>
+        </w:rPr>
+        <w:tab/>
+        <w:t>displayAll()</w:t>
+      </w:r>
+    </w:p>
+    <w:p>
+      <w:pPr>
+        <w:pStyle w:val="Normal"/>
+        <w:rPr>
+          <w:color w:val="127622"/>
+          <w:u w:val="none"/>
+        </w:rPr>
+      </w:pPr>
+      <w:r>
+        <w:rPr/>
+        <w:drawing>
+          <wp:anchor behindDoc="0" distT="0" distB="0" distL="0" distR="0" simplePos="0" locked="0" layoutInCell="1" allowOverlap="1" relativeHeight="8">
+            <wp:simplePos x="0" y="0"/>
+            <wp:positionH relativeFrom="column">
+              <wp:align>center</wp:align>
+            </wp:positionH>
+            <wp:positionV relativeFrom="paragraph">
+              <wp:posOffset>635</wp:posOffset>
+            </wp:positionV>
+            <wp:extent cx="2527935" cy="5055235"/>
+            <wp:effectExtent l="0" t="0" r="0" b="0"/>
+            <wp:wrapTopAndBottom/>
+            <wp:docPr id="8" name="Image7" descr=""/>
+            <wp:cNvGraphicFramePr>
+              <a:graphicFrameLocks xmlns:a="http://schemas.openxmlformats.org/drawingml/2006/main" noChangeAspect="1"/>
+            </wp:cNvGraphicFramePr>
+            <a:graphic xmlns:a="http://schemas.openxmlformats.org/drawingml/2006/main">
+              <a:graphicData uri="http://schemas.openxmlformats.org/drawingml/2006/picture">
+                <pic:pic xmlns:pic="http://schemas.openxmlformats.org/drawingml/2006/picture">
+                  <pic:nvPicPr>
+                    <pic:cNvPr id="8" name="Image7" descr=""/>
+                    <pic:cNvPicPr>
+                      <a:picLocks noChangeAspect="1" noChangeArrowheads="1"/>
+                    </pic:cNvPicPr>
+                  </pic:nvPicPr>
+                  <pic:blipFill>
+                    <a:blip r:embed="rId9"/>
+                    <a:stretch>
+                      <a:fillRect/>
+                    </a:stretch>
+                  </pic:blipFill>
+                  <pic:spPr bwMode="auto">
+                    <a:xfrm>
+                      <a:off x="0" y="0"/>
+                      <a:ext cx="2527935" cy="5055235"/>
+                    </a:xfrm>
+                    <a:prstGeom prst="rect">
+                      <a:avLst/>
+                    </a:prstGeom>
+                  </pic:spPr>
+                </pic:pic>
+              </a:graphicData>
+            </a:graphic>
+          </wp:anchor>
+        </w:drawing>
+      </w:r>
+      <w:r>
+        <w:br w:type="page"/>
+      </w:r>
+    </w:p>
+    <w:p>
+      <w:pPr>
+        <w:pStyle w:val="Normal"/>
+        <w:rPr>
+          <w:color w:val="127622"/>
+          <w:u w:val="none"/>
+        </w:rPr>
+      </w:pPr>
+      <w:r>
+        <w:rPr/>
+      </w:r>
+    </w:p>
+    <w:p>
+      <w:pPr>
+        <w:pStyle w:val="Normal"/>
+        <w:rPr>
+          <w:u w:val="none"/>
+        </w:rPr>
+      </w:pPr>
+      <w:r>
+        <w:rPr>
+          <w:u w:val="none"/>
+        </w:rPr>
+      </w:r>
+    </w:p>
+    <w:p>
+      <w:pPr>
+        <w:pStyle w:val="Normal"/>
+        <w:rPr/>
+      </w:pPr>
+      <w:r>
+        <w:rPr>
+          <w:u w:val="none"/>
+        </w:rPr>
+        <w:t xml:space="preserve">Màn hình danh sách công thức - khi bấm vào màn hình danh mục </w:t>
+      </w:r>
+      <w:r>
+        <w:rPr>
+          <w:highlight w:val="yellow"/>
+          <w:u w:val="none"/>
+        </w:rPr>
+        <w:t>RecipeActivity</w:t>
+      </w:r>
+    </w:p>
+    <w:p>
+      <w:pPr>
+        <w:pStyle w:val="Normal"/>
+        <w:rPr>
+          <w:u w:val="none"/>
+        </w:rPr>
+      </w:pPr>
+      <w:r>
+        <w:rPr>
+          <w:u w:val="none"/>
+        </w:rPr>
+      </w:r>
+    </w:p>
+    <w:p>
+      <w:pPr>
+        <w:pStyle w:val="Normal"/>
+        <w:rPr/>
+      </w:pPr>
+      <w:r>
+        <w:rPr>
+          <w:u w:val="none"/>
+        </w:rPr>
+        <w:tab/>
+      </w:r>
+      <w:r>
+        <w:rPr>
+          <w:color w:val="127622"/>
+          <w:u w:val="none"/>
+        </w:rPr>
+        <w:t>displayAll()</w:t>
+      </w:r>
+    </w:p>
+    <w:p>
+      <w:pPr>
+        <w:pStyle w:val="Normal"/>
+        <w:rPr>
+          <w:color w:val="127622"/>
+          <w:u w:val="none"/>
+        </w:rPr>
+      </w:pPr>
+      <w:r>
+        <w:rPr/>
+        <w:drawing>
+          <wp:anchor behindDoc="0" distT="0" distB="0" distL="0" distR="0" simplePos="0" locked="0" layoutInCell="1" allowOverlap="1" relativeHeight="9">
+            <wp:simplePos x="0" y="0"/>
+            <wp:positionH relativeFrom="column">
+              <wp:align>center</wp:align>
+            </wp:positionH>
+            <wp:positionV relativeFrom="paragraph">
+              <wp:posOffset>635</wp:posOffset>
+            </wp:positionV>
+            <wp:extent cx="2847975" cy="5694680"/>
+            <wp:effectExtent l="0" t="0" r="0" b="0"/>
+            <wp:wrapTopAndBottom/>
+            <wp:docPr id="9" name="Image8" descr=""/>
+            <wp:cNvGraphicFramePr>
+              <a:graphicFrameLocks xmlns:a="http://schemas.openxmlformats.org/drawingml/2006/main" noChangeAspect="1"/>
+            </wp:cNvGraphicFramePr>
+            <a:graphic xmlns:a="http://schemas.openxmlformats.org/drawingml/2006/main">
+              <a:graphicData uri="http://schemas.openxmlformats.org/drawingml/2006/picture">
+                <pic:pic xmlns:pic="http://schemas.openxmlformats.org/drawingml/2006/picture">
+                  <pic:nvPicPr>
+                    <pic:cNvPr id="9" name="Image8" descr=""/>
+                    <pic:cNvPicPr>
+                      <a:picLocks noChangeAspect="1" noChangeArrowheads="1"/>
+                    </pic:cNvPicPr>
+                  </pic:nvPicPr>
+                  <pic:blipFill>
+                    <a:blip r:embed="rId10"/>
+                    <a:stretch>
+                      <a:fillRect/>
+                    </a:stretch>
+                  </pic:blipFill>
+                  <pic:spPr bwMode="auto">
+                    <a:xfrm>
+                      <a:off x="0" y="0"/>
+                      <a:ext cx="2847975" cy="5694680"/>
+                    </a:xfrm>
+                    <a:prstGeom prst="rect">
+                      <a:avLst/>
+                    </a:prstGeom>
+                  </pic:spPr>
+                </pic:pic>
+              </a:graphicData>
+            </a:graphic>
+          </wp:anchor>
+        </w:drawing>
+      </w:r>
+      <w:r>
+        <w:br w:type="page"/>
+      </w:r>
+    </w:p>
+    <w:p>
+      <w:pPr>
+        <w:pStyle w:val="Normal"/>
+        <w:rPr>
+          <w:color w:val="127622"/>
+          <w:u w:val="none"/>
+        </w:rPr>
+      </w:pPr>
+      <w:r>
+        <w:rPr/>
+      </w:r>
+    </w:p>
+    <w:p>
+      <w:pPr>
+        <w:pStyle w:val="Normal"/>
+        <w:rPr>
+          <w:color w:val="127622"/>
+          <w:u w:val="none"/>
+        </w:rPr>
+      </w:pPr>
+      <w:r>
+        <w:rPr>
+          <w:color w:val="127622"/>
+          <w:u w:val="none"/>
+        </w:rPr>
+      </w:r>
+    </w:p>
+    <w:p>
+      <w:pPr>
+        <w:pStyle w:val="Normal"/>
+        <w:rPr/>
+      </w:pPr>
+      <w:r>
+        <w:rPr>
+          <w:u w:val="none"/>
+        </w:rPr>
+        <w:t>Màn hình chi tiết công thức (</w:t>
+      </w:r>
+      <w:r>
+        <w:rPr>
+          <w:highlight w:val="yellow"/>
+          <w:u w:val="none"/>
+        </w:rPr>
+        <w:t>RecipeDetailActivity</w:t>
+      </w:r>
+      <w:r>
+        <w:rPr>
+          <w:u w:val="none"/>
+        </w:rPr>
+        <w:t>)</w:t>
+      </w:r>
+    </w:p>
+    <w:p>
+      <w:pPr>
+        <w:pStyle w:val="Normal"/>
+        <w:rPr>
+          <w:u w:val="none"/>
+        </w:rPr>
+      </w:pPr>
+      <w:r>
+        <w:rPr>
+          <w:u w:val="none"/>
+        </w:rPr>
+        <w:tab/>
+      </w:r>
+    </w:p>
+    <w:p>
+      <w:pPr>
+        <w:pStyle w:val="Normal"/>
+        <w:rPr>
+          <w:u w:val="none"/>
+        </w:rPr>
+      </w:pPr>
+      <w:r>
+        <w:rPr>
+          <w:u w:val="none"/>
+        </w:rPr>
+        <w:tab/>
+        <w:t>Hiển thị các thông tin</w:t>
+      </w:r>
+    </w:p>
+    <w:p>
+      <w:pPr>
+        <w:pStyle w:val="Normal"/>
+        <w:rPr>
+          <w:u w:val="none"/>
+        </w:rPr>
+      </w:pPr>
+      <w:r>
+        <w:rPr>
+          <w:u w:val="none"/>
+        </w:rPr>
+        <w:tab/>
+        <w:t>Danh mục, vùng miền, sự kiện - click nhảy về màn hình danh mục tương ứng</w:t>
+      </w:r>
+    </w:p>
+    <w:p>
+      <w:pPr>
+        <w:pStyle w:val="Normal"/>
+        <w:rPr>
+          <w:u w:val="none"/>
+        </w:rPr>
+      </w:pPr>
+      <w:r>
+        <w:rPr>
+          <w:u w:val="none"/>
+        </w:rPr>
+        <w:tab/>
+        <w:t>Tên, nguyên liệu, công thức</w:t>
+      </w:r>
+    </w:p>
+    <w:p>
+      <w:pPr>
+        <w:pStyle w:val="Normal"/>
+        <w:rPr>
+          <w:u w:val="none"/>
+        </w:rPr>
+      </w:pPr>
+      <w:r>
+        <w:rPr>
+          <w:u w:val="none"/>
+        </w:rPr>
+      </w:r>
+    </w:p>
+    <w:p>
+      <w:pPr>
+        <w:pStyle w:val="Normal"/>
+        <w:rPr/>
+      </w:pPr>
+      <w:r>
+        <w:rPr>
+          <w:u w:val="none"/>
+        </w:rPr>
+        <w:tab/>
+      </w:r>
+      <w:r>
+        <w:rPr>
+          <w:color w:val="127622"/>
+          <w:u w:val="none"/>
+        </w:rPr>
+        <w:t>display(Recipe)</w:t>
+      </w:r>
+    </w:p>
+    <w:p>
+      <w:pPr>
+        <w:pStyle w:val="Normal"/>
+        <w:rPr>
+          <w:color w:val="127622"/>
+          <w:u w:val="none"/>
+        </w:rPr>
+      </w:pPr>
+      <w:r>
+        <w:rPr>
+          <w:color w:val="127622"/>
+          <w:u w:val="none"/>
+        </w:rPr>
+        <w:tab/>
+        <w:t>goToCategory(Category)</w:t>
+      </w:r>
+    </w:p>
+    <w:p>
+      <w:pPr>
+        <w:pStyle w:val="Normal"/>
+        <w:rPr/>
+      </w:pPr>
+      <w:r>
+        <w:rPr>
+          <w:color w:val="127622"/>
+          <w:u w:val="none"/>
+        </w:rPr>
+        <w:tab/>
+        <w:t>goToArea(Area)</w:t>
+      </w:r>
+    </w:p>
+    <w:p>
+      <w:pPr>
+        <w:pStyle w:val="Normal"/>
+        <w:rPr/>
+      </w:pPr>
+      <w:r>
+        <w:rPr>
+          <w:color w:val="127622"/>
+          <w:u w:val="none"/>
+        </w:rPr>
+        <w:tab/>
+        <w:t>goToEvent(Event)</w:t>
+      </w:r>
+    </w:p>
+    <w:p>
+      <w:pPr>
+        <w:pStyle w:val="Normal"/>
+        <w:rPr/>
+      </w:pPr>
+      <w:r>
+        <w:rPr/>
+        <w:drawing>
+          <wp:anchor behindDoc="0" distT="0" distB="0" distL="0" distR="0" simplePos="0" locked="0" layoutInCell="1" allowOverlap="1" relativeHeight="10">
+            <wp:simplePos x="0" y="0"/>
+            <wp:positionH relativeFrom="column">
+              <wp:posOffset>1899285</wp:posOffset>
+            </wp:positionH>
+            <wp:positionV relativeFrom="paragraph">
+              <wp:posOffset>262890</wp:posOffset>
+            </wp:positionV>
+            <wp:extent cx="2862580" cy="5724525"/>
+            <wp:effectExtent l="0" t="0" r="0" b="0"/>
+            <wp:wrapTopAndBottom/>
+            <wp:docPr id="10" name="Image9" descr=""/>
+            <wp:cNvGraphicFramePr>
+              <a:graphicFrameLocks xmlns:a="http://schemas.openxmlformats.org/drawingml/2006/main" noChangeAspect="1"/>
+            </wp:cNvGraphicFramePr>
+            <a:graphic xmlns:a="http://schemas.openxmlformats.org/drawingml/2006/main">
+              <a:graphicData uri="http://schemas.openxmlformats.org/drawingml/2006/picture">
+                <pic:pic xmlns:pic="http://schemas.openxmlformats.org/drawingml/2006/picture">
+                  <pic:nvPicPr>
+                    <pic:cNvPr id="10" name="Image9" descr=""/>
+                    <pic:cNvPicPr>
+                      <a:picLocks noChangeAspect="1" noChangeArrowheads="1"/>
+                    </pic:cNvPicPr>
+                  </pic:nvPicPr>
+                  <pic:blipFill>
+                    <a:blip r:embed="rId11"/>
+                    <a:stretch>
+                      <a:fillRect/>
+                    </a:stretch>
+                  </pic:blipFill>
+                  <pic:spPr bwMode="auto">
+                    <a:xfrm>
+                      <a:off x="0" y="0"/>
+                      <a:ext cx="2862580" cy="5724525"/>
+                    </a:xfrm>
+                    <a:prstGeom prst="rect">
+                      <a:avLst/>
+                    </a:prstGeom>
+                  </pic:spPr>
+                </pic:pic>
+              </a:graphicData>
+            </a:graphic>
+          </wp:anchor>
+        </w:drawing>
+      </w:r>
+      <w:r>
+        <w:br w:type="page"/>
+      </w:r>
+    </w:p>
+    <w:p>
+      <w:pPr>
+        <w:pStyle w:val="Normal"/>
+        <w:rPr/>
+      </w:pPr>
+      <w:r>
+        <w:rPr/>
+        <w:t>Màn hình giới thiệu về ứng dụng</w:t>
+      </w:r>
+    </w:p>
+    <w:p>
+      <w:pPr>
+        <w:pStyle w:val="Normal"/>
+        <w:rPr/>
+      </w:pPr>
+      <w:r>
+        <w:rPr/>
+      </w:r>
+    </w:p>
+    <w:p>
+      <w:pPr>
+        <w:pStyle w:val="Normal"/>
+        <w:rPr/>
+      </w:pPr>
+      <w:r>
+        <w:rPr/>
+        <w:drawing>
+          <wp:anchor behindDoc="0" distT="0" distB="0" distL="0" distR="0" simplePos="0" locked="0" layoutInCell="1" allowOverlap="1" relativeHeight="11">
+            <wp:simplePos x="0" y="0"/>
+            <wp:positionH relativeFrom="column">
+              <wp:align>center</wp:align>
+            </wp:positionH>
+            <wp:positionV relativeFrom="paragraph">
+              <wp:posOffset>635</wp:posOffset>
+            </wp:positionV>
+            <wp:extent cx="3035935" cy="6071870"/>
+            <wp:effectExtent l="0" t="0" r="0" b="0"/>
+            <wp:wrapTopAndBottom/>
+            <wp:docPr id="11" name="Image10" descr=""/>
+            <wp:cNvGraphicFramePr>
+              <a:graphicFrameLocks xmlns:a="http://schemas.openxmlformats.org/drawingml/2006/main" noChangeAspect="1"/>
+            </wp:cNvGraphicFramePr>
+            <a:graphic xmlns:a="http://schemas.openxmlformats.org/drawingml/2006/main">
+              <a:graphicData uri="http://schemas.openxmlformats.org/drawingml/2006/picture">
+                <pic:pic xmlns:pic="http://schemas.openxmlformats.org/drawingml/2006/picture">
+                  <pic:nvPicPr>
+                    <pic:cNvPr id="11" name="Image10" descr=""/>
+                    <pic:cNvPicPr>
+                      <a:picLocks noChangeAspect="1" noChangeArrowheads="1"/>
+                    </pic:cNvPicPr>
+                  </pic:nvPicPr>
+                  <pic:blipFill>
+                    <a:blip r:embed="rId12"/>
+                    <a:stretch>
+                      <a:fillRect/>
+                    </a:stretch>
+                  </pic:blipFill>
+                  <pic:spPr bwMode="auto">
+                    <a:xfrm>
+                      <a:off x="0" y="0"/>
+                      <a:ext cx="3035935" cy="6071870"/>
+                    </a:xfrm>
+                    <a:prstGeom prst="rect">
+                      <a:avLst/>
+                    </a:prstGeom>
+                  </pic:spPr>
+                </pic:pic>
+              </a:graphicData>
+            </a:graphic>
+          </wp:anchor>
+        </w:drawing>
+      </w:r>
+      <w:r>
+        <w:br w:type="page"/>
       </w:r>
     </w:p>
     <w:p>
@@ -1209,9 +1822,7 @@
     <w:p>
       <w:pPr>
         <w:pStyle w:val="Normal"/>
-        <w:rPr>
-          <w:u w:val="none"/>
-        </w:rPr>
+        <w:rPr/>
       </w:pPr>
       <w:r>
         <w:rPr>
@@ -1316,9 +1927,7 @@
     <w:p>
       <w:pPr>
         <w:pStyle w:val="Normal"/>
-        <w:rPr>
-          <w:u w:val="none"/>
-        </w:rPr>
+        <w:rPr/>
       </w:pPr>
       <w:r>
         <w:rPr>
@@ -1369,9 +1978,7 @@
     <w:p>
       <w:pPr>
         <w:pStyle w:val="Normal"/>
-        <w:rPr>
-          <w:u w:val="none"/>
-        </w:rPr>
+        <w:rPr/>
       </w:pPr>
       <w:r>
         <w:rPr>
@@ -1389,36 +1996,32 @@
         </w:rPr>
       </w:pPr>
       <w:r>
-        <w:rPr>
-          <w:u w:val="none"/>
-        </w:rPr>
-        <w:tab/>
-      </w:r>
-    </w:p>
-    <w:p>
-      <w:pPr>
-        <w:pStyle w:val="Normal"/>
-        <w:rPr>
-          <w:u w:val="none"/>
-        </w:rPr>
-      </w:pPr>
-      <w:r>
-        <w:rPr>
-          <w:u w:val="none"/>
-        </w:rPr>
-      </w:r>
-    </w:p>
-    <w:p>
-      <w:pPr>
-        <w:pStyle w:val="Normal"/>
-        <w:rPr>
-          <w:u w:val="none"/>
-        </w:rPr>
-      </w:pPr>
-      <w:r>
-        <w:rPr>
-          <w:u w:val="none"/>
-        </w:rPr>
+        <w:rPr/>
+      </w:r>
+    </w:p>
+    <w:p>
+      <w:pPr>
+        <w:pStyle w:val="Normal"/>
+        <w:rPr>
+          <w:u w:val="none"/>
+        </w:rPr>
+      </w:pPr>
+      <w:r>
+        <w:rPr/>
+      </w:r>
+    </w:p>
+    <w:p>
+      <w:pPr>
+        <w:pStyle w:val="Normal"/>
+        <w:rPr>
+          <w:u w:val="none"/>
+        </w:rPr>
+      </w:pPr>
+      <w:r>
+        <w:rPr/>
+      </w:r>
+      <w:r>
+        <w:br w:type="page"/>
       </w:r>
     </w:p>
     <w:p>
@@ -1449,9 +2052,7 @@
     <w:p>
       <w:pPr>
         <w:pStyle w:val="Normal"/>
-        <w:rPr>
-          <w:u w:val="none"/>
-        </w:rPr>
+        <w:rPr/>
       </w:pPr>
       <w:r>
         <w:rPr>
@@ -1482,10 +2083,7 @@
     <w:p>
       <w:pPr>
         <w:pStyle w:val="Normal"/>
-        <w:rPr>
-          <w:color w:val="127622"/>
-          <w:u w:val="none"/>
-        </w:rPr>
+        <w:rPr/>
       </w:pPr>
       <w:r>
         <w:rPr>
@@ -1499,10 +2097,7 @@
     <w:p>
       <w:pPr>
         <w:pStyle w:val="Normal"/>
-        <w:rPr>
-          <w:color w:val="127622"/>
-          <w:u w:val="none"/>
-        </w:rPr>
+        <w:rPr/>
       </w:pPr>
       <w:r>
         <w:rPr>
@@ -1516,10 +2111,7 @@
     <w:p>
       <w:pPr>
         <w:pStyle w:val="Normal"/>
-        <w:rPr>
-          <w:color w:val="127622"/>
-          <w:u w:val="none"/>
-        </w:rPr>
+        <w:rPr/>
       </w:pPr>
       <w:r>
         <w:rPr>
@@ -1533,10 +2125,7 @@
     <w:p>
       <w:pPr>
         <w:pStyle w:val="Normal"/>
-        <w:rPr>
-          <w:color w:val="127622"/>
-          <w:u w:val="none"/>
-        </w:rPr>
+        <w:rPr/>
       </w:pPr>
       <w:r>
         <w:rPr>
@@ -1559,6 +2148,22 @@
           <w:u w:val="none"/>
         </w:rPr>
       </w:r>
+      <w:r>
+        <w:br w:type="page"/>
+      </w:r>
+    </w:p>
+    <w:p>
+      <w:pPr>
+        <w:pStyle w:val="Normal"/>
+        <w:rPr>
+          <w:u w:val="none"/>
+        </w:rPr>
+      </w:pPr>
+      <w:r>
+        <w:rPr>
+          <w:u w:val="none"/>
+        </w:rPr>
+      </w:r>
     </w:p>
     <w:p>
       <w:pPr>
@@ -1672,10 +2277,7 @@
     <w:p>
       <w:pPr>
         <w:pStyle w:val="Normal"/>
-        <w:rPr>
-          <w:color w:val="127622"/>
-          <w:u w:val="none"/>
-        </w:rPr>
+        <w:rPr/>
       </w:pPr>
       <w:r>
         <w:rPr>
@@ -1690,7 +2292,6 @@
       <w:pPr>
         <w:pStyle w:val="Normal"/>
         <w:rPr>
-          <w:color w:val="127622"/>
           <w:u w:val="none"/>
         </w:rPr>
       </w:pPr>
@@ -1702,18 +2303,8 @@
         <w:tab/>
         <w:t>edit()</w:t>
       </w:r>
-    </w:p>
-    <w:p>
-      <w:pPr>
-        <w:pStyle w:val="Normal"/>
-        <w:rPr>
-          <w:u w:val="none"/>
-        </w:rPr>
-      </w:pPr>
-      <w:r>
-        <w:rPr>
-          <w:u w:val="none"/>
-        </w:rPr>
+      <w:r>
+        <w:br w:type="page"/>
       </w:r>
     </w:p>
     <w:p>
@@ -1744,9 +2335,7 @@
     <w:p>
       <w:pPr>
         <w:pStyle w:val="Normal"/>
-        <w:rPr>
-          <w:u w:val="none"/>
-        </w:rPr>
+        <w:rPr/>
       </w:pPr>
       <w:r>
         <w:rPr>
@@ -1772,10 +2361,7 @@
     <w:p>
       <w:pPr>
         <w:pStyle w:val="Normal"/>
-        <w:rPr>
-          <w:color w:val="127622"/>
-          <w:u w:val="none"/>
-        </w:rPr>
+        <w:rPr/>
       </w:pPr>
       <w:r>
         <w:rPr>
@@ -1789,10 +2375,7 @@
     <w:p>
       <w:pPr>
         <w:pStyle w:val="Normal"/>
-        <w:rPr>
-          <w:color w:val="127622"/>
-          <w:u w:val="none"/>
-        </w:rPr>
+        <w:rPr/>
       </w:pPr>
       <w:r>
         <w:rPr>
@@ -1808,404 +2391,13 @@
         <w:pStyle w:val="Normal"/>
         <w:rPr>
           <w:color w:val="127622"/>
-          <w:u w:val="none"/>
-        </w:rPr>
-      </w:pPr>
-      <w:r>
-        <w:rPr>
-          <w:color w:val="127622"/>
-          <w:u w:val="none"/>
-        </w:rPr>
-      </w:r>
-    </w:p>
-    <w:p>
-      <w:pPr>
-        <w:pStyle w:val="Normal"/>
-        <w:rPr>
-          <w:color w:val="127622"/>
-          <w:u w:val="none"/>
-        </w:rPr>
-      </w:pPr>
-      <w:r>
-        <w:rPr>
-          <w:color w:val="127622"/>
-          <w:u w:val="none"/>
-        </w:rPr>
-      </w:r>
-    </w:p>
-    <w:p>
-      <w:pPr>
-        <w:pStyle w:val="Normal"/>
-        <w:rPr>
-          <w:color w:val="127622"/>
-          <w:u w:val="none"/>
-        </w:rPr>
-      </w:pPr>
-      <w:r>
-        <w:rPr>
-          <w:color w:val="127622"/>
-          <w:u w:val="none"/>
-        </w:rPr>
-      </w:r>
-    </w:p>
-    <w:p>
-      <w:pPr>
-        <w:pStyle w:val="Normal"/>
-        <w:rPr>
-          <w:u w:val="none"/>
-        </w:rPr>
-      </w:pPr>
-      <w:r>
-        <w:rPr>
-          <w:u w:val="none"/>
-        </w:rPr>
-      </w:r>
-    </w:p>
-    <w:p>
-      <w:pPr>
-        <w:pStyle w:val="Normal"/>
-        <w:rPr/>
-      </w:pPr>
-      <w:r>
-        <w:rPr>
-          <w:u w:val="none"/>
-        </w:rPr>
-        <w:t xml:space="preserve">Màn hình hiển thị danh mục (Danh mục, Sự kiện, Vùng miền </w:t>
-      </w:r>
-      <w:r>
-        <w:rPr>
-          <w:highlight w:val="yellow"/>
-          <w:u w:val="none"/>
-        </w:rPr>
-        <w:t>*Activity</w:t>
-      </w:r>
-      <w:r>
-        <w:rPr>
-          <w:u w:val="none"/>
-        </w:rPr>
-        <w:t>)</w:t>
-      </w:r>
-    </w:p>
-    <w:p>
-      <w:pPr>
-        <w:pStyle w:val="Normal"/>
-        <w:rPr>
-          <w:u w:val="none"/>
-        </w:rPr>
-      </w:pPr>
-      <w:r>
-        <w:rPr>
-          <w:u w:val="none"/>
-        </w:rPr>
-      </w:r>
-    </w:p>
-    <w:p>
-      <w:pPr>
-        <w:pStyle w:val="Normal"/>
-        <w:rPr>
-          <w:color w:val="127622"/>
-          <w:u w:val="none"/>
-        </w:rPr>
-      </w:pPr>
-      <w:r>
-        <w:rPr>
-          <w:color w:val="127622"/>
-          <w:u w:val="none"/>
-        </w:rPr>
-        <w:tab/>
-        <w:t>displayAll()</w:t>
-      </w:r>
-    </w:p>
-    <w:p>
-      <w:pPr>
-        <w:pStyle w:val="Normal"/>
-        <w:rPr>
-          <w:u w:val="none"/>
-        </w:rPr>
-      </w:pPr>
-      <w:r>
-        <w:rPr>
-          <w:u w:val="none"/>
-        </w:rPr>
-      </w:r>
-    </w:p>
-    <w:p>
-      <w:pPr>
-        <w:pStyle w:val="Normal"/>
-        <w:rPr/>
-      </w:pPr>
-      <w:r>
-        <w:rPr>
-          <w:u w:val="none"/>
-        </w:rPr>
-        <w:t xml:space="preserve">Màn hình danh sách công thức - khi bấm vào màn hình danh mục </w:t>
-      </w:r>
-      <w:r>
-        <w:rPr>
-          <w:highlight w:val="yellow"/>
-          <w:u w:val="none"/>
-        </w:rPr>
-        <w:t>RecipeActivity</w:t>
-      </w:r>
-    </w:p>
-    <w:p>
-      <w:pPr>
-        <w:pStyle w:val="Normal"/>
-        <w:rPr>
-          <w:u w:val="none"/>
-        </w:rPr>
-      </w:pPr>
-      <w:r>
-        <w:rPr>
-          <w:u w:val="none"/>
-        </w:rPr>
-      </w:r>
-    </w:p>
-    <w:p>
-      <w:pPr>
-        <w:pStyle w:val="Normal"/>
-        <w:rPr/>
-      </w:pPr>
-      <w:r>
-        <w:rPr>
-          <w:u w:val="none"/>
-        </w:rPr>
-        <w:tab/>
-      </w:r>
-      <w:r>
-        <w:rPr>
-          <w:color w:val="127622"/>
-          <w:u w:val="none"/>
-        </w:rPr>
-        <w:t>displayAll()</w:t>
-      </w:r>
-    </w:p>
-    <w:p>
-      <w:pPr>
-        <w:pStyle w:val="Normal"/>
-        <w:rPr>
-          <w:color w:val="127622"/>
-          <w:u w:val="none"/>
-        </w:rPr>
-      </w:pPr>
-      <w:r>
-        <w:rPr/>
-      </w:r>
-    </w:p>
-    <w:p>
-      <w:pPr>
-        <w:pStyle w:val="Normal"/>
-        <w:rPr/>
-      </w:pPr>
-      <w:r>
-        <w:rPr>
-          <w:u w:val="none"/>
-        </w:rPr>
-        <w:t>Màn hình chi tiết công thức (</w:t>
-      </w:r>
-      <w:r>
-        <w:rPr>
-          <w:highlight w:val="yellow"/>
-          <w:u w:val="none"/>
-        </w:rPr>
-        <w:t>RecipeDetailActivity</w:t>
-      </w:r>
-      <w:r>
-        <w:rPr>
-          <w:u w:val="none"/>
-        </w:rPr>
-        <w:t>)</w:t>
-      </w:r>
-    </w:p>
-    <w:p>
-      <w:pPr>
-        <w:pStyle w:val="Normal"/>
-        <w:rPr>
-          <w:u w:val="none"/>
-        </w:rPr>
-      </w:pPr>
-      <w:r>
-        <w:rPr>
-          <w:u w:val="none"/>
-        </w:rPr>
-        <w:tab/>
-      </w:r>
-    </w:p>
-    <w:p>
-      <w:pPr>
-        <w:pStyle w:val="Normal"/>
-        <w:rPr>
-          <w:u w:val="none"/>
-        </w:rPr>
-      </w:pPr>
-      <w:r>
-        <w:rPr>
-          <w:u w:val="none"/>
-        </w:rPr>
-        <w:tab/>
-        <w:t>Hiển thị các thông tin</w:t>
-      </w:r>
-    </w:p>
-    <w:p>
-      <w:pPr>
-        <w:pStyle w:val="Normal"/>
-        <w:rPr>
-          <w:u w:val="none"/>
-        </w:rPr>
-      </w:pPr>
-      <w:r>
-        <w:rPr>
-          <w:u w:val="none"/>
-        </w:rPr>
-        <w:tab/>
-        <w:t>Danh mục, vùng miền, sự kiện - click nhảy về màn hình danh mục tương ứng</w:t>
-      </w:r>
-    </w:p>
-    <w:p>
-      <w:pPr>
-        <w:pStyle w:val="Normal"/>
-        <w:rPr>
-          <w:u w:val="none"/>
-        </w:rPr>
-      </w:pPr>
-      <w:r>
-        <w:rPr>
-          <w:u w:val="none"/>
-        </w:rPr>
-        <w:tab/>
-        <w:t>Tên, nguyên liệu, công thức</w:t>
-      </w:r>
-    </w:p>
-    <w:p>
-      <w:pPr>
-        <w:pStyle w:val="Normal"/>
-        <w:rPr>
-          <w:u w:val="none"/>
-        </w:rPr>
-      </w:pPr>
-      <w:r>
-        <w:rPr>
-          <w:u w:val="none"/>
-        </w:rPr>
-      </w:r>
-    </w:p>
-    <w:p>
-      <w:pPr>
-        <w:pStyle w:val="Normal"/>
-        <w:rPr>
-          <w:u w:val="none"/>
-        </w:rPr>
-      </w:pPr>
-      <w:r>
-        <w:rPr>
-          <w:u w:val="none"/>
-        </w:rPr>
-      </w:r>
-    </w:p>
-    <w:p>
-      <w:pPr>
-        <w:pStyle w:val="Normal"/>
-        <w:rPr/>
-      </w:pPr>
-      <w:r>
-        <w:rPr>
-          <w:u w:val="none"/>
-        </w:rPr>
-        <w:tab/>
-      </w:r>
-      <w:r>
-        <w:rPr>
-          <w:color w:val="127622"/>
-          <w:u w:val="none"/>
-        </w:rPr>
-        <w:t>display(Recipe)</w:t>
-      </w:r>
-    </w:p>
-    <w:p>
-      <w:pPr>
-        <w:pStyle w:val="Normal"/>
-        <w:rPr>
-          <w:color w:val="127622"/>
-          <w:u w:val="none"/>
-        </w:rPr>
-      </w:pPr>
-      <w:r>
-        <w:rPr>
-          <w:color w:val="127622"/>
-          <w:u w:val="none"/>
-        </w:rPr>
-      </w:r>
-    </w:p>
-    <w:p>
-      <w:pPr>
-        <w:pStyle w:val="Normal"/>
-        <w:rPr>
-          <w:color w:val="127622"/>
-          <w:u w:val="none"/>
-        </w:rPr>
-      </w:pPr>
-      <w:r>
-        <w:rPr>
-          <w:color w:val="127622"/>
-          <w:u w:val="none"/>
-        </w:rPr>
-        <w:tab/>
-        <w:t>goToCategory(Category)</w:t>
-      </w:r>
-    </w:p>
-    <w:p>
-      <w:pPr>
-        <w:pStyle w:val="Normal"/>
-        <w:rPr>
-          <w:color w:val="127622"/>
-          <w:u w:val="none"/>
-        </w:rPr>
-      </w:pPr>
-      <w:r>
-        <w:rPr>
-          <w:color w:val="127622"/>
-          <w:u w:val="none"/>
-        </w:rPr>
-        <w:tab/>
-        <w:t>goToArea(Area)</w:t>
-      </w:r>
-    </w:p>
-    <w:p>
-      <w:pPr>
-        <w:pStyle w:val="Normal"/>
-        <w:rPr>
-          <w:color w:val="127622"/>
-          <w:u w:val="none"/>
-        </w:rPr>
-      </w:pPr>
-      <w:r>
-        <w:rPr>
-          <w:color w:val="127622"/>
-          <w:u w:val="none"/>
-        </w:rPr>
-        <w:tab/>
-        <w:t>goToEvent(Event)</w:t>
-      </w:r>
-    </w:p>
-    <w:p>
-      <w:pPr>
-        <w:pStyle w:val="Normal"/>
-        <w:rPr/>
-      </w:pPr>
-      <w:r>
-        <w:rPr/>
-      </w:r>
-      <w:r>
-        <w:br w:type="page"/>
-      </w:r>
-    </w:p>
-    <w:p>
-      <w:pPr>
-        <w:pStyle w:val="Normal"/>
-        <w:rPr/>
-      </w:pPr>
-      <w:r>
-        <w:rPr/>
+        </w:rPr>
+      </w:pPr>
+      <w:r>
+        <w:rPr>
+          <w:color w:val="127622"/>
+          <w:u w:val="none"/>
+        </w:rPr>
       </w:r>
     </w:p>
     <w:sectPr>
@@ -2242,9 +2434,7 @@
     <w:qFormat/>
     <w:pPr>
       <w:widowControl/>
-      <w:kinsoku w:val="true"/>
-      <w:overflowPunct w:val="false"/>
-      <w:autoSpaceDE w:val="true"/>
+      <w:overflowPunct w:val="true"/>
       <w:bidi w:val="0"/>
       <w:jc w:val="left"/>
     </w:pPr>

</xml_diff>